<commit_message>
erwin i jquery version
</commit_message>
<xml_diff>
--- a/doc/Tehnologije.docx
+++ b/doc/Tehnologije.docx
@@ -1294,10 +1294,16 @@
           <w:szCs w:val="32"/>
           <w:lang w:val="en-US"/>
         </w:rPr>
-        <w:t>3.5</w:t>
-      </w:r>
-      <w:bookmarkStart w:id="9" w:name="_GoBack"/>
-      <w:bookmarkEnd w:id="9"/>
+        <w:t>3.</w:t>
+      </w:r>
+      <w:r>
+        <w:rPr>
+          <w:sz w:val="32"/>
+          <w:szCs w:val="32"/>
+          <w:lang w:val="en-US"/>
+        </w:rPr>
+        <w:t>4.1</w:t>
+      </w:r>
     </w:p>
     <w:p>
       <w:pPr>
@@ -2147,8 +2153,18 @@
           <w:szCs w:val="32"/>
           <w:lang w:val="en-US"/>
         </w:rPr>
-        <w:t xml:space="preserve"> 9.6</w:t>
-      </w:r>
+        <w:t xml:space="preserve"> </w:t>
+      </w:r>
+      <w:r>
+        <w:rPr>
+          <w:sz w:val="32"/>
+          <w:szCs w:val="32"/>
+          <w:lang w:val="en-US"/>
+        </w:rPr>
+        <w:t>R1 2019</w:t>
+      </w:r>
+      <w:bookmarkStart w:id="9" w:name="_GoBack"/>
+      <w:bookmarkEnd w:id="9"/>
     </w:p>
     <w:p>
       <w:pPr>
@@ -4655,7 +4671,7 @@
 </file>
 
 <file path=customXml/itemProps1.xml><?xml version="1.0" encoding="utf-8"?>
-<ds:datastoreItem xmlns:ds="http://schemas.openxmlformats.org/officeDocument/2006/customXml" ds:itemID="{CE72887D-84CA-4168-A687-EC61298A5BA7}">
+<ds:datastoreItem xmlns:ds="http://schemas.openxmlformats.org/officeDocument/2006/customXml" ds:itemID="{70F9AE17-A330-452E-B450-04C0D3586C78}">
   <ds:schemaRefs>
     <ds:schemaRef ds:uri="http://schemas.openxmlformats.org/officeDocument/2006/bibliography"/>
   </ds:schemaRefs>

</xml_diff>